<commit_message>
Update Workshop source code, report, slide.
</commit_message>
<xml_diff>
--- a/Workshop/Report.docx
+++ b/Workshop/Report.docx
@@ -3338,8 +3338,6 @@
         </w:rPr>
         <w:t>Trao chứng nhận cho các học viên tham gia</w:t>
       </w:r>
-      <w:bookmarkStart w:id="5" w:name="_GoBack"/>
-      <w:bookmarkEnd w:id="5"/>
     </w:p>
     <w:p>
       <w:pPr>
@@ -3647,8 +3645,489 @@
         <w:t>“sludge particle”.</w:t>
       </w:r>
     </w:p>
+    <w:p>
+      <w:pPr>
+        <w:rPr>
+          <w:rFonts w:ascii="Times New Roman" w:hAnsi="Times New Roman" w:cs="Times New Roman"/>
+          <w:sz w:val="26"/>
+          <w:szCs w:val="26"/>
+        </w:rPr>
+      </w:pPr>
+    </w:p>
+    <w:p>
+      <w:pPr>
+        <w:rPr>
+          <w:rFonts w:ascii="Times New Roman" w:eastAsiaTheme="majorEastAsia" w:hAnsi="Times New Roman" w:cs="Times New Roman"/>
+          <w:b/>
+          <w:bCs/>
+          <w:sz w:val="36"/>
+          <w:szCs w:val="36"/>
+          <w:u w:val="single"/>
+        </w:rPr>
+      </w:pPr>
+      <w:r>
+        <w:rPr>
+          <w:rFonts w:ascii="Times New Roman" w:hAnsi="Times New Roman" w:cs="Times New Roman"/>
+          <w:sz w:val="36"/>
+          <w:szCs w:val="36"/>
+          <w:u w:val="single"/>
+        </w:rPr>
+        <w:br w:type="page"/>
+      </w:r>
+    </w:p>
+    <w:p>
+      <w:pPr>
+        <w:pStyle w:val="Heading1"/>
+        <w:numPr>
+          <w:ilvl w:val="0"/>
+          <w:numId w:val="0"/>
+        </w:numPr>
+        <w:jc w:val="left"/>
+        <w:rPr>
+          <w:rFonts w:ascii="Times New Roman" w:hAnsi="Times New Roman" w:cs="Times New Roman"/>
+          <w:sz w:val="36"/>
+          <w:szCs w:val="36"/>
+          <w:u w:val="single"/>
+        </w:rPr>
+      </w:pPr>
+      <w:r>
+        <w:rPr>
+          <w:rFonts w:ascii="Times New Roman" w:hAnsi="Times New Roman" w:cs="Times New Roman"/>
+          <w:sz w:val="36"/>
+          <w:szCs w:val="36"/>
+          <w:u w:val="single"/>
+        </w:rPr>
+        <w:lastRenderedPageBreak/>
+        <w:t>Chương trình ứng dụng</w:t>
+      </w:r>
+    </w:p>
+    <w:p>
+      <w:pPr>
+        <w:pStyle w:val="ListParagraph"/>
+        <w:numPr>
+          <w:ilvl w:val="0"/>
+          <w:numId w:val="25"/>
+        </w:numPr>
+        <w:rPr>
+          <w:rFonts w:ascii="Times New Roman" w:hAnsi="Times New Roman" w:cs="Times New Roman"/>
+          <w:sz w:val="26"/>
+          <w:szCs w:val="26"/>
+        </w:rPr>
+      </w:pPr>
+      <w:r>
+        <w:rPr>
+          <w:rFonts w:ascii="Times New Roman" w:hAnsi="Times New Roman" w:cs="Times New Roman"/>
+          <w:sz w:val="26"/>
+          <w:szCs w:val="26"/>
+        </w:rPr>
+        <w:t xml:space="preserve">Giải thuật và kết quả </w:t>
+      </w:r>
+      <w:r>
+        <w:rPr>
+          <w:rFonts w:ascii="Times New Roman" w:hAnsi="Times New Roman" w:cs="Times New Roman"/>
+          <w:sz w:val="26"/>
+          <w:szCs w:val="26"/>
+        </w:rPr>
+        <w:t>các bước: đã trình bày trong slide ppt.</w:t>
+      </w:r>
+    </w:p>
+    <w:p>
+      <w:pPr>
+        <w:pStyle w:val="ListParagraph"/>
+        <w:numPr>
+          <w:ilvl w:val="0"/>
+          <w:numId w:val="25"/>
+        </w:numPr>
+        <w:rPr>
+          <w:rFonts w:ascii="Times New Roman" w:hAnsi="Times New Roman" w:cs="Times New Roman"/>
+          <w:sz w:val="26"/>
+          <w:szCs w:val="26"/>
+        </w:rPr>
+      </w:pPr>
+      <w:r>
+        <w:rPr>
+          <w:rFonts w:ascii="Times New Roman" w:hAnsi="Times New Roman" w:cs="Times New Roman"/>
+          <w:sz w:val="26"/>
+          <w:szCs w:val="26"/>
+        </w:rPr>
+        <w:t xml:space="preserve">Mã nguồn xử lý chính: main.cpp, </w:t>
+      </w:r>
+      <w:r>
+        <w:rPr>
+          <w:rFonts w:ascii="Times New Roman" w:hAnsi="Times New Roman" w:cs="Times New Roman"/>
+          <w:sz w:val="26"/>
+          <w:szCs w:val="26"/>
+        </w:rPr>
+        <w:t>MyFunction.h</w:t>
+      </w:r>
+      <w:r>
+        <w:rPr>
+          <w:rFonts w:ascii="Times New Roman" w:hAnsi="Times New Roman" w:cs="Times New Roman"/>
+          <w:sz w:val="26"/>
+          <w:szCs w:val="26"/>
+        </w:rPr>
+        <w:t>.</w:t>
+      </w:r>
+      <w:bookmarkStart w:id="5" w:name="_GoBack"/>
+      <w:bookmarkEnd w:id="5"/>
+    </w:p>
+    <w:p>
+      <w:pPr>
+        <w:pStyle w:val="ListParagraph"/>
+        <w:numPr>
+          <w:ilvl w:val="0"/>
+          <w:numId w:val="25"/>
+        </w:numPr>
+        <w:rPr>
+          <w:rFonts w:ascii="Times New Roman" w:hAnsi="Times New Roman" w:cs="Times New Roman"/>
+          <w:sz w:val="26"/>
+          <w:szCs w:val="26"/>
+        </w:rPr>
+      </w:pPr>
+      <w:r>
+        <w:rPr>
+          <w:rFonts w:ascii="Times New Roman" w:hAnsi="Times New Roman" w:cs="Times New Roman"/>
+          <w:sz w:val="26"/>
+          <w:szCs w:val="26"/>
+        </w:rPr>
+        <w:t xml:space="preserve">Ảnh xử lý: bộ lọc F1, ảnh near focus, </w:t>
+      </w:r>
+      <w:r>
+        <w:rPr>
+          <w:rFonts w:ascii="Times New Roman" w:hAnsi="Times New Roman" w:cs="Times New Roman"/>
+          <w:sz w:val="26"/>
+          <w:szCs w:val="26"/>
+        </w:rPr>
+        <w:t>F1_P3N.bmp</w:t>
+      </w:r>
+      <w:r>
+        <w:rPr>
+          <w:rFonts w:ascii="Times New Roman" w:hAnsi="Times New Roman" w:cs="Times New Roman"/>
+          <w:sz w:val="26"/>
+          <w:szCs w:val="26"/>
+        </w:rPr>
+        <w:t>.</w:t>
+      </w:r>
+    </w:p>
+    <w:p>
+      <w:pPr>
+        <w:pStyle w:val="ListParagraph"/>
+        <w:numPr>
+          <w:ilvl w:val="0"/>
+          <w:numId w:val="25"/>
+        </w:numPr>
+        <w:rPr>
+          <w:rFonts w:ascii="Times New Roman" w:hAnsi="Times New Roman" w:cs="Times New Roman"/>
+          <w:sz w:val="26"/>
+          <w:szCs w:val="26"/>
+        </w:rPr>
+      </w:pPr>
+      <w:r>
+        <w:rPr>
+          <w:rFonts w:ascii="Times New Roman" w:hAnsi="Times New Roman" w:cs="Times New Roman"/>
+          <w:sz w:val="26"/>
+          <w:szCs w:val="26"/>
+        </w:rPr>
+        <w:t>Kết quả:</w:t>
+      </w:r>
+    </w:p>
+    <w:tbl>
+      <w:tblPr>
+        <w:tblStyle w:val="TableGrid"/>
+        <w:tblW w:w="0" w:type="auto"/>
+        <w:tblLook w:val="04A0" w:firstRow="1" w:lastRow="0" w:firstColumn="1" w:lastColumn="0" w:noHBand="0" w:noVBand="1"/>
+      </w:tblPr>
+      <w:tblGrid>
+        <w:gridCol w:w="1526"/>
+        <w:gridCol w:w="7811"/>
+      </w:tblGrid>
+      <w:tr>
+        <w:tc>
+          <w:tcPr>
+            <w:tcW w:w="1526" w:type="dxa"/>
+            <w:vAlign w:val="center"/>
+          </w:tcPr>
+          <w:p>
+            <w:pPr>
+              <w:pStyle w:val="ListParagraph"/>
+              <w:ind w:left="0"/>
+              <w:jc w:val="center"/>
+              <w:rPr>
+                <w:rFonts w:ascii="Times New Roman" w:hAnsi="Times New Roman" w:cs="Times New Roman"/>
+                <w:sz w:val="26"/>
+                <w:szCs w:val="26"/>
+              </w:rPr>
+            </w:pPr>
+            <w:r>
+              <w:rPr>
+                <w:rFonts w:ascii="Times New Roman" w:hAnsi="Times New Roman" w:cs="Times New Roman"/>
+                <w:sz w:val="26"/>
+                <w:szCs w:val="26"/>
+              </w:rPr>
+              <w:t>Ảnh gốc</w:t>
+            </w:r>
+          </w:p>
+        </w:tc>
+        <w:tc>
+          <w:tcPr>
+            <w:tcW w:w="7811" w:type="dxa"/>
+          </w:tcPr>
+          <w:p>
+            <w:pPr>
+              <w:pStyle w:val="ListParagraph"/>
+              <w:ind w:left="0"/>
+              <w:jc w:val="center"/>
+              <w:rPr>
+                <w:rFonts w:ascii="Times New Roman" w:hAnsi="Times New Roman" w:cs="Times New Roman"/>
+                <w:sz w:val="26"/>
+                <w:szCs w:val="26"/>
+              </w:rPr>
+            </w:pPr>
+            <w:r>
+              <w:rPr>
+                <w:rFonts w:ascii="Times New Roman" w:hAnsi="Times New Roman" w:cs="Times New Roman"/>
+                <w:noProof/>
+                <w:sz w:val="26"/>
+                <w:szCs w:val="26"/>
+                <w:lang w:eastAsia="ja-JP"/>
+              </w:rPr>
+              <w:drawing>
+                <wp:inline distT="0" distB="0" distL="0" distR="0" wp14:anchorId="3A6C07C6" wp14:editId="506D0B40">
+                  <wp:extent cx="4218709" cy="2376000"/>
+                  <wp:effectExtent l="0" t="0" r="0" b="5715"/>
+                  <wp:docPr id="7" name="Picture 6"/>
+                  <wp:cNvGraphicFramePr>
+                    <a:graphicFrameLocks xmlns:a="http://schemas.openxmlformats.org/drawingml/2006/main" noChangeAspect="1"/>
+                  </wp:cNvGraphicFramePr>
+                  <a:graphic xmlns:a="http://schemas.openxmlformats.org/drawingml/2006/main">
+                    <a:graphicData uri="http://schemas.openxmlformats.org/drawingml/2006/picture">
+                      <pic:pic xmlns:pic="http://schemas.openxmlformats.org/drawingml/2006/picture">
+                        <pic:nvPicPr>
+                          <pic:cNvPr id="7" name="Picture 6"/>
+                          <pic:cNvPicPr>
+                            <a:picLocks noChangeAspect="1"/>
+                          </pic:cNvPicPr>
+                        </pic:nvPicPr>
+                        <pic:blipFill>
+                          <a:blip r:embed="rId13"/>
+                          <a:stretch>
+                            <a:fillRect/>
+                          </a:stretch>
+                        </pic:blipFill>
+                        <pic:spPr>
+                          <a:xfrm>
+                            <a:off x="0" y="0"/>
+                            <a:ext cx="4218709" cy="2376000"/>
+                          </a:xfrm>
+                          <a:prstGeom prst="rect">
+                            <a:avLst/>
+                          </a:prstGeom>
+                        </pic:spPr>
+                      </pic:pic>
+                    </a:graphicData>
+                  </a:graphic>
+                </wp:inline>
+              </w:drawing>
+            </w:r>
+          </w:p>
+        </w:tc>
+      </w:tr>
+      <w:tr>
+        <w:tc>
+          <w:tcPr>
+            <w:tcW w:w="1526" w:type="dxa"/>
+            <w:vAlign w:val="center"/>
+          </w:tcPr>
+          <w:p>
+            <w:pPr>
+              <w:pStyle w:val="ListParagraph"/>
+              <w:ind w:left="0"/>
+              <w:jc w:val="center"/>
+              <w:rPr>
+                <w:rFonts w:ascii="Times New Roman" w:hAnsi="Times New Roman" w:cs="Times New Roman"/>
+                <w:sz w:val="26"/>
+                <w:szCs w:val="26"/>
+              </w:rPr>
+            </w:pPr>
+            <w:r>
+              <w:rPr>
+                <w:rFonts w:ascii="Times New Roman" w:hAnsi="Times New Roman" w:cs="Times New Roman"/>
+                <w:sz w:val="26"/>
+                <w:szCs w:val="26"/>
+              </w:rPr>
+              <w:t>Ảnh làm rõ metal particles</w:t>
+            </w:r>
+          </w:p>
+        </w:tc>
+        <w:tc>
+          <w:tcPr>
+            <w:tcW w:w="7811" w:type="dxa"/>
+          </w:tcPr>
+          <w:p>
+            <w:pPr>
+              <w:pStyle w:val="ListParagraph"/>
+              <w:ind w:left="0"/>
+              <w:jc w:val="center"/>
+              <w:rPr>
+                <w:rFonts w:ascii="Times New Roman" w:hAnsi="Times New Roman" w:cs="Times New Roman"/>
+                <w:sz w:val="26"/>
+                <w:szCs w:val="26"/>
+              </w:rPr>
+            </w:pPr>
+            <w:r>
+              <w:rPr>
+                <w:rFonts w:ascii="Times New Roman" w:hAnsi="Times New Roman" w:cs="Times New Roman"/>
+                <w:noProof/>
+                <w:sz w:val="26"/>
+                <w:szCs w:val="26"/>
+                <w:lang w:eastAsia="ja-JP"/>
+              </w:rPr>
+              <w:drawing>
+                <wp:inline distT="0" distB="0" distL="0" distR="0" wp14:anchorId="39B1CF88" wp14:editId="204A6074">
+                  <wp:extent cx="4221126" cy="2374586"/>
+                  <wp:effectExtent l="0" t="0" r="8255" b="6985"/>
+                  <wp:docPr id="5" name="Picture 4"/>
+                  <wp:cNvGraphicFramePr>
+                    <a:graphicFrameLocks xmlns:a="http://schemas.openxmlformats.org/drawingml/2006/main" noChangeAspect="1"/>
+                  </wp:cNvGraphicFramePr>
+                  <a:graphic xmlns:a="http://schemas.openxmlformats.org/drawingml/2006/main">
+                    <a:graphicData uri="http://schemas.openxmlformats.org/drawingml/2006/picture">
+                      <pic:pic xmlns:pic="http://schemas.openxmlformats.org/drawingml/2006/picture">
+                        <pic:nvPicPr>
+                          <pic:cNvPr id="5" name="Picture 4"/>
+                          <pic:cNvPicPr>
+                            <a:picLocks noChangeAspect="1"/>
+                          </pic:cNvPicPr>
+                        </pic:nvPicPr>
+                        <pic:blipFill>
+                          <a:blip r:embed="rId14"/>
+                          <a:stretch>
+                            <a:fillRect/>
+                          </a:stretch>
+                        </pic:blipFill>
+                        <pic:spPr>
+                          <a:xfrm>
+                            <a:off x="0" y="0"/>
+                            <a:ext cx="4254498" cy="2393360"/>
+                          </a:xfrm>
+                          <a:prstGeom prst="rect">
+                            <a:avLst/>
+                          </a:prstGeom>
+                        </pic:spPr>
+                      </pic:pic>
+                    </a:graphicData>
+                  </a:graphic>
+                </wp:inline>
+              </w:drawing>
+            </w:r>
+          </w:p>
+        </w:tc>
+      </w:tr>
+      <w:tr>
+        <w:tc>
+          <w:tcPr>
+            <w:tcW w:w="1526" w:type="dxa"/>
+            <w:vAlign w:val="center"/>
+          </w:tcPr>
+          <w:p>
+            <w:pPr>
+              <w:pStyle w:val="ListParagraph"/>
+              <w:ind w:left="0"/>
+              <w:jc w:val="center"/>
+              <w:rPr>
+                <w:rFonts w:ascii="Times New Roman" w:hAnsi="Times New Roman" w:cs="Times New Roman"/>
+                <w:sz w:val="26"/>
+                <w:szCs w:val="26"/>
+              </w:rPr>
+            </w:pPr>
+            <w:r>
+              <w:rPr>
+                <w:rFonts w:ascii="Times New Roman" w:hAnsi="Times New Roman" w:cs="Times New Roman"/>
+                <w:sz w:val="26"/>
+                <w:szCs w:val="26"/>
+              </w:rPr>
+              <w:t>Ảnh làm rõ powder particles</w:t>
+            </w:r>
+          </w:p>
+        </w:tc>
+        <w:tc>
+          <w:tcPr>
+            <w:tcW w:w="7811" w:type="dxa"/>
+          </w:tcPr>
+          <w:p>
+            <w:pPr>
+              <w:pStyle w:val="ListParagraph"/>
+              <w:ind w:left="0"/>
+              <w:jc w:val="center"/>
+              <w:rPr>
+                <w:rFonts w:ascii="Times New Roman" w:hAnsi="Times New Roman" w:cs="Times New Roman"/>
+                <w:sz w:val="26"/>
+                <w:szCs w:val="26"/>
+              </w:rPr>
+            </w:pPr>
+            <w:r>
+              <w:rPr>
+                <w:rFonts w:ascii="Times New Roman" w:hAnsi="Times New Roman" w:cs="Times New Roman"/>
+                <w:noProof/>
+                <w:sz w:val="26"/>
+                <w:szCs w:val="26"/>
+                <w:lang w:eastAsia="ja-JP"/>
+              </w:rPr>
+              <w:drawing>
+                <wp:inline distT="0" distB="0" distL="0" distR="0" wp14:anchorId="7A64E0C2" wp14:editId="502BAB59">
+                  <wp:extent cx="4221172" cy="2376000"/>
+                  <wp:effectExtent l="0" t="0" r="8255" b="5715"/>
+                  <wp:docPr id="1" name="Picture 4"/>
+                  <wp:cNvGraphicFramePr>
+                    <a:graphicFrameLocks xmlns:a="http://schemas.openxmlformats.org/drawingml/2006/main" noChangeAspect="1"/>
+                  </wp:cNvGraphicFramePr>
+                  <a:graphic xmlns:a="http://schemas.openxmlformats.org/drawingml/2006/main">
+                    <a:graphicData uri="http://schemas.openxmlformats.org/drawingml/2006/picture">
+                      <pic:pic xmlns:pic="http://schemas.openxmlformats.org/drawingml/2006/picture">
+                        <pic:nvPicPr>
+                          <pic:cNvPr id="5" name="Picture 4"/>
+                          <pic:cNvPicPr>
+                            <a:picLocks noChangeAspect="1"/>
+                          </pic:cNvPicPr>
+                        </pic:nvPicPr>
+                        <pic:blipFill>
+                          <a:blip r:embed="rId15"/>
+                          <a:stretch>
+                            <a:fillRect/>
+                          </a:stretch>
+                        </pic:blipFill>
+                        <pic:spPr>
+                          <a:xfrm>
+                            <a:off x="0" y="0"/>
+                            <a:ext cx="4221172" cy="2376000"/>
+                          </a:xfrm>
+                          <a:prstGeom prst="rect">
+                            <a:avLst/>
+                          </a:prstGeom>
+                        </pic:spPr>
+                      </pic:pic>
+                    </a:graphicData>
+                  </a:graphic>
+                </wp:inline>
+              </w:drawing>
+            </w:r>
+          </w:p>
+        </w:tc>
+      </w:tr>
+    </w:tbl>
+    <w:p>
+      <w:pPr>
+        <w:pStyle w:val="ListParagraph"/>
+        <w:ind w:left="0"/>
+        <w:rPr>
+          <w:rFonts w:ascii="Times New Roman" w:hAnsi="Times New Roman" w:cs="Times New Roman"/>
+          <w:sz w:val="26"/>
+          <w:szCs w:val="26"/>
+        </w:rPr>
+      </w:pPr>
+    </w:p>
     <w:sectPr>
-      <w:footerReference w:type="default" r:id="rId13"/>
+      <w:footerReference w:type="default" r:id="rId16"/>
       <w:pgSz w:w="12240" w:h="15840"/>
       <w:pgMar w:top="1134" w:right="1418" w:bottom="1134" w:left="1701" w:header="720" w:footer="318" w:gutter="0"/>
       <w:pgBorders w:display="firstPage">
@@ -3751,7 +4230,7 @@
             <w:sz w:val="20"/>
             <w:szCs w:val="20"/>
           </w:rPr>
-          <w:t>2</w:t>
+          <w:t>3</w:t>
         </w:r>
         <w:r>
           <w:rPr>
@@ -5325,6 +5804,9 @@
     <w:abstractNumId w:val="8"/>
   </w:num>
   <w:num w:numId="29">
+    <w:abstractNumId w:val="8"/>
+  </w:num>
+  <w:num w:numId="30">
     <w:abstractNumId w:val="8"/>
   </w:num>
   <w:numIdMacAtCleanup w:val="8"/>
@@ -7238,7 +7720,7 @@
 </file>
 
 <file path=customXml/itemProps1.xml><?xml version="1.0" encoding="utf-8"?>
-<ds:datastoreItem xmlns:ds="http://schemas.openxmlformats.org/officeDocument/2006/customXml" ds:itemID="{7A2B72C4-EA2C-4615-986E-25B9253C5F47}">
+<ds:datastoreItem xmlns:ds="http://schemas.openxmlformats.org/officeDocument/2006/customXml" ds:itemID="{59A0ACBD-D3A3-4505-85DD-0534A3A2FB09}">
   <ds:schemaRefs>
     <ds:schemaRef ds:uri="http://schemas.openxmlformats.org/officeDocument/2006/bibliography"/>
   </ds:schemaRefs>

</xml_diff>